<commit_message>
Lo último que hice y que no subí
</commit_message>
<xml_diff>
--- a/Comparcion entre Robotic Frameworks para capacidad de manejo y control de  placas de desarrollo.docx
+++ b/Comparcion entre Robotic Frameworks para capacidad de manejo y control de  placas de desarrollo.docx
@@ -318,7 +318,13 @@
         <w:jc w:val="both"/>
       </w:pPr>
       <w:r>
-        <w:t>Especificas:</w:t>
+        <w:t>Especific</w:t>
+      </w:r>
+      <w:r>
+        <w:t>o</w:t>
+      </w:r>
+      <w:r>
+        <w:t>s:</w:t>
       </w:r>
     </w:p>
     <w:p>
@@ -395,109 +401,21 @@
       </w:pPr>
       <w:r>
         <w:t>¿Qué funcionalidades de una placa de desarollo arduino puede cada robotic framework?</w:t>
-      </w:r>
-    </w:p>
-    <w:p>
-      <w:pPr>
-        <w:jc w:val="both"/>
-      </w:pPr>
-    </w:p>
-    <w:p>
-      <w:pPr>
-        <w:jc w:val="both"/>
-      </w:pPr>
-      <w:r>
-        <w:t>1.3 Justificación</w:t>
-      </w:r>
-    </w:p>
-    <w:p>
-      <w:pPr>
-        <w:jc w:val="both"/>
-      </w:pPr>
-    </w:p>
-    <w:p>
-      <w:pPr>
-        <w:ind w:firstLine="420" w:firstLineChars="0"/>
-        <w:jc w:val="both"/>
-        <w:rPr>
-          <w:rFonts w:hint="default"/>
-        </w:rPr>
-      </w:pPr>
-      <w:r>
-        <w:rPr>
-          <w:rFonts w:hint="eastAsia"/>
-        </w:rPr>
-        <w:t>Toda persona que quiere introducirse en el mundo de la robótica se plantea las mismas cuestiones: ¿Por donde empiezo?, ¿Como puedo construir un robot?, ¿Como programar un robot? o ¿Como puede realizar simulaciones?</w:t>
-      </w:r>
-      <w:r>
-        <w:rPr>
-          <w:rFonts w:hint="default"/>
-        </w:rPr>
-        <w:t xml:space="preserve"> </w:t>
-      </w:r>
-    </w:p>
-    <w:p>
-      <w:pPr>
-        <w:jc w:val="both"/>
-        <w:rPr>
-          <w:rFonts w:hint="default"/>
-        </w:rPr>
-      </w:pPr>
-    </w:p>
-    <w:p>
-      <w:pPr>
-        <w:ind w:firstLine="420" w:firstLineChars="0"/>
-        <w:jc w:val="both"/>
-        <w:rPr>
-          <w:rFonts w:hint="default"/>
-        </w:rPr>
-      </w:pPr>
-      <w:r>
-        <w:rPr>
-          <w:rFonts w:hint="default"/>
-        </w:rPr>
-        <w:t>En el mundo existe gran variedad de herramientas llamadas framework que brindan apoyo a la tarea de manejar y programar un robot, cada una de ellas cubre necesidades especificas de la robótica.</w:t>
-      </w:r>
-    </w:p>
-    <w:p>
-      <w:pPr>
-        <w:jc w:val="both"/>
-        <w:rPr>
-          <w:rFonts w:hint="default"/>
-        </w:rPr>
-      </w:pPr>
-    </w:p>
-    <w:p>
-      <w:pPr>
-        <w:ind w:firstLine="420" w:firstLineChars="0"/>
-        <w:jc w:val="both"/>
-        <w:rPr>
-          <w:rFonts w:hint="default"/>
-        </w:rPr>
-      </w:pPr>
-      <w:r>
-        <w:rPr>
-          <w:rFonts w:hint="default"/>
-        </w:rPr>
-        <w:t xml:space="preserve">Esta investigación se centra en frameworks que pueden manejar diferente placas de desarrollo sin la necesidad de saber como programarlas directamente ya que esta controla las placas por madio de la comunicación con el firmware del sistema de estas placas. </w:t>
-      </w:r>
-    </w:p>
-    <w:p>
-      <w:pPr>
-        <w:jc w:val="both"/>
-      </w:pPr>
-    </w:p>
-    <w:p>
-      <w:pPr>
-        <w:jc w:val="both"/>
-      </w:pPr>
-      <w:r>
-        <w:t>1.4 Viab</w:t>
       </w:r>
       <w:bookmarkStart w:id="0" w:name="_GoBack"/>
       <w:bookmarkEnd w:id="0"/>
-      <w:r>
-        <w:t>ilidad</w:t>
+    </w:p>
+    <w:p>
+      <w:pPr>
+        <w:jc w:val="both"/>
+      </w:pPr>
+    </w:p>
+    <w:p>
+      <w:pPr>
+        <w:jc w:val="both"/>
+      </w:pPr>
+      <w:r>
+        <w:t>1.3 Justificación</w:t>
       </w:r>
     </w:p>
     <w:p>
@@ -509,46 +427,99 @@
       <w:pPr>
         <w:ind w:firstLine="420" w:firstLineChars="0"/>
         <w:jc w:val="both"/>
+        <w:rPr>
+          <w:rFonts w:hint="default"/>
+        </w:rPr>
       </w:pPr>
       <w:r>
         <w:rPr>
           <w:rFonts w:hint="eastAsia"/>
         </w:rPr>
-        <w:t>Lorem ipsum dolor sit amet, consectetur adipiscing elit. Vivamus mattis sit amet ante quis ullamcorper. Sed eget neque faucibus, fermentum dolor et, tempus lorem. Sed at dignissim tellus. Integer ac suscipit nulla, sit amet malesuada lacus. Sed ex quam, eleifend sit amet rhoncus id, malesuada in nulla. Phasellus rhoncus laoreet arcu sit amet feugiat.</w:t>
-      </w:r>
-    </w:p>
-    <w:p>
-      <w:pPr>
-        <w:jc w:val="both"/>
-      </w:pPr>
-    </w:p>
-    <w:p>
-      <w:pPr>
-        <w:jc w:val="both"/>
-      </w:pPr>
-      <w:r>
-        <w:t xml:space="preserve">1.5 </w:t>
-      </w:r>
-      <w:r>
-        <w:t>Limitaciones</w:t>
-      </w:r>
-    </w:p>
-    <w:p>
-      <w:pPr>
-        <w:jc w:val="both"/>
+        <w:t>Toda persona que quiere introducirse en el mundo de la robótica se plantea las mismas cuestiones: ¿Por donde empiezo?, ¿Como puedo construir un robot?, ¿Como programar un robot? o ¿Como puede realizar simulaciones?</w:t>
+      </w:r>
+      <w:r>
+        <w:rPr>
+          <w:rFonts w:hint="default"/>
+        </w:rPr>
+        <w:t xml:space="preserve"> </w:t>
+      </w:r>
+    </w:p>
+    <w:p>
+      <w:pPr>
+        <w:jc w:val="both"/>
+        <w:rPr>
+          <w:rFonts w:hint="default"/>
+        </w:rPr>
       </w:pPr>
     </w:p>
     <w:p>
       <w:pPr>
         <w:ind w:firstLine="420" w:firstLineChars="0"/>
         <w:jc w:val="both"/>
-      </w:pPr>
-      <w:r>
-        <w:rPr>
-          <w:rFonts w:hint="eastAsia"/>
-        </w:rPr>
-        <w:t>Quisque quis velit lacinia, pellentesque mi nec, laoreet turpis. Nam consectetur luctus ipsum, et dictum nisi rutrum et. Vestibulum ante ipsum primis in faucibus orci luctus et ultrices posuere cubilia Curae; In ac odio nisl. Sed suscipit dapibus neque, sed auctor est posuere vitae. Etiam sollicitudin orci eu tempor vehicula.</w:t>
-      </w:r>
+        <w:rPr>
+          <w:rFonts w:hint="default"/>
+        </w:rPr>
+      </w:pPr>
+      <w:r>
+        <w:rPr>
+          <w:rFonts w:hint="default"/>
+        </w:rPr>
+        <w:t>En el mundo existe gran variedad de herramientas llamadas framework que brindan apoyo a la tarea de manejar y programar un robot, cada una de ellas cubre necesidades especificas de la robótica.</w:t>
+      </w:r>
+    </w:p>
+    <w:p>
+      <w:pPr>
+        <w:jc w:val="both"/>
+        <w:rPr>
+          <w:rFonts w:hint="default"/>
+        </w:rPr>
+      </w:pPr>
+    </w:p>
+    <w:p>
+      <w:pPr>
+        <w:ind w:firstLine="420" w:firstLineChars="0"/>
+        <w:jc w:val="both"/>
+        <w:rPr>
+          <w:rFonts w:hint="default"/>
+        </w:rPr>
+      </w:pPr>
+      <w:r>
+        <w:rPr>
+          <w:rFonts w:hint="default"/>
+        </w:rPr>
+        <w:t xml:space="preserve">Esta investigación se centra en frameworks que pueden manejar diferente placas de desarrollo sin la necesidad de saber como programarlas directamente ya que esta controla las placas por madio de la comunicación con el firmware del sistema de estas placas. </w:t>
+      </w:r>
+    </w:p>
+    <w:p>
+      <w:pPr>
+        <w:jc w:val="both"/>
+      </w:pPr>
+    </w:p>
+    <w:p>
+      <w:pPr>
+        <w:jc w:val="both"/>
+      </w:pPr>
+      <w:r>
+        <w:t>1.4 Viabilidad</w:t>
+      </w:r>
+    </w:p>
+    <w:p>
+      <w:pPr>
+        <w:jc w:val="both"/>
+      </w:pPr>
+    </w:p>
+    <w:p>
+      <w:pPr>
+        <w:jc w:val="both"/>
+      </w:pPr>
+      <w:r>
+        <w:t>1.5 Limitaciones</w:t>
+      </w:r>
+    </w:p>
+    <w:p>
+      <w:pPr>
+        <w:jc w:val="both"/>
+      </w:pPr>
     </w:p>
     <w:p>
       <w:pPr>

</xml_diff>